<commit_message>
CR note fini + last images
</commit_message>
<xml_diff>
--- a/TP2/CR_reseau_TP2.docx
+++ b/TP2/CR_reseau_TP2.docx
@@ -501,10 +501,7 @@
       <w:proofErr w:type="spellStart"/>
       <w:proofErr w:type="gramEnd"/>
       <w:r>
-        <w:t>ev</w:t>
-      </w:r>
-      <w:r>
-        <w:t>enement</w:t>
+        <w:t>evenement</w:t>
       </w:r>
       <w:proofErr w:type="spellEnd"/>
       <w:r>
@@ -521,17 +518,11 @@
       </w:r>
       <w:proofErr w:type="spellEnd"/>
       <w:r>
-        <w:t xml:space="preserve"> est “Questi</w:t>
-      </w:r>
-      <w:r>
-        <w:t>on sur adresse internet” (</w:t>
-      </w:r>
-      <w:proofErr w:type="spellStart"/>
-      <w:r>
-        <w:t>requ</w:t>
-      </w:r>
-      <w:r>
-        <w:t>ete</w:t>
+        <w:t xml:space="preserve"> est “Question sur adresse internet” (</w:t>
+      </w:r>
+      <w:proofErr w:type="spellStart"/>
+      <w:r>
+        <w:t>requete</w:t>
       </w:r>
       <w:proofErr w:type="spellEnd"/>
       <w:r>
@@ -558,10 +549,7 @@
       </w:r>
       <w:proofErr w:type="spellStart"/>
       <w:r>
-        <w:t>ev</w:t>
-      </w:r>
-      <w:r>
-        <w:t>enement</w:t>
+        <w:t>evenement</w:t>
       </w:r>
       <w:proofErr w:type="spellEnd"/>
       <w:r>
@@ -601,10 +589,7 @@
       </w:r>
       <w:proofErr w:type="spellStart"/>
       <w:r>
-        <w:t>ev</w:t>
-      </w:r>
-      <w:r>
-        <w:t>enement</w:t>
+        <w:t>evenement</w:t>
       </w:r>
       <w:proofErr w:type="spellEnd"/>
       <w:r>
@@ -620,10 +605,7 @@
       </w:r>
       <w:proofErr w:type="spellStart"/>
       <w:r>
-        <w:t>requ</w:t>
-      </w:r>
-      <w:r>
-        <w:t>ete</w:t>
+        <w:t>requete</w:t>
       </w:r>
       <w:proofErr w:type="spellEnd"/>
       <w:r>
@@ -654,17 +636,11 @@
     </w:p>
     <w:p>
       <w:r>
-        <w:t>• .</w:t>
-      </w:r>
-      <w:r>
-        <w:t xml:space="preserve">.. (attention il y a d’autres </w:t>
-      </w:r>
-      <w:proofErr w:type="spellStart"/>
-      <w:r>
-        <w:t>ev</w:t>
-      </w:r>
-      <w:r>
-        <w:t>enements</w:t>
+        <w:t xml:space="preserve">• ... (attention il y a d’autres </w:t>
+      </w:r>
+      <w:proofErr w:type="spellStart"/>
+      <w:r>
+        <w:t>evenements</w:t>
       </w:r>
       <w:proofErr w:type="spellEnd"/>
       <w:r>
@@ -1005,13 +981,7 @@
     </w:p>
     <w:p>
       <w:r>
-        <w:t>Paquet envoyé par Machine B</w:t>
-      </w:r>
-      <w:r>
-        <w:t> :</w:t>
-      </w:r>
-      <w:r>
-        <w:t xml:space="preserve"> source </w:t>
+        <w:t xml:space="preserve">Paquet envoyé par Machine B : source </w:t>
       </w:r>
       <w:proofErr w:type="spellStart"/>
       <w:r>
@@ -1019,10 +989,7 @@
       </w:r>
       <w:proofErr w:type="spellEnd"/>
       <w:r>
-        <w:t xml:space="preserve"> Machine B</w:t>
-      </w:r>
-      <w:r>
-        <w:t>, source ARP Machine B</w:t>
+        <w:t xml:space="preserve"> Machine B, source ARP Machine B</w:t>
       </w:r>
     </w:p>
     <w:p>
@@ -1208,10 +1175,7 @@
         <w:t>14)</w:t>
       </w:r>
       <w:r>
-        <w:t xml:space="preserve"> </w:t>
-      </w:r>
-      <w:r>
-        <w:t xml:space="preserve">la machine </w:t>
+        <w:t xml:space="preserve"> la machine </w:t>
       </w:r>
       <w:proofErr w:type="spellStart"/>
       <w:r>
@@ -1592,28 +1556,351 @@
       <w:r>
         <w:t>deuxieme</w:t>
       </w:r>
+      <w:proofErr w:type="spellEnd"/>
+      <w:r>
+        <w:t xml:space="preserve"> paquets :</w:t>
+      </w:r>
+    </w:p>
+    <w:p>
+      <w:r>
+        <w:t>x08 00 00000000</w:t>
+      </w:r>
+    </w:p>
+    <w:p>
+      <w:pPr>
+        <w:pStyle w:val="Titre1"/>
+      </w:pPr>
+      <w:r>
+        <w:t>DHCP :</w:t>
+      </w:r>
+    </w:p>
+    <w:p>
+      <w:r>
+        <w:t>17)</w:t>
+      </w:r>
+      <w:r>
+        <w:t xml:space="preserve"> Un</w:t>
+      </w:r>
+      <w:r>
+        <w:t xml:space="preserve"> </w:t>
+      </w:r>
+      <w:r>
+        <w:t>paquet DHCP</w:t>
+      </w:r>
+      <w:r>
+        <w:t xml:space="preserve"> </w:t>
+      </w:r>
+      <w:proofErr w:type="spellStart"/>
+      <w:r>
+        <w:t>request</w:t>
+      </w:r>
+      <w:proofErr w:type="spellEnd"/>
+      <w:r>
+        <w:t xml:space="preserve"> est envoyé par notre machine. En </w:t>
+      </w:r>
+      <w:proofErr w:type="spellStart"/>
+      <w:r>
+        <w:t>brodcast</w:t>
+      </w:r>
+      <w:proofErr w:type="spellEnd"/>
+      <w:r>
+        <w:t xml:space="preserve"> 255…… Un paquet DHCP ACK est alors envoyé par le routeur par </w:t>
+      </w:r>
+      <w:proofErr w:type="spellStart"/>
+      <w:r>
+        <w:t>deffaut</w:t>
+      </w:r>
+      <w:proofErr w:type="spellEnd"/>
+      <w:r>
+        <w:t xml:space="preserve"> avec son adres</w:t>
+      </w:r>
+      <w:r>
+        <w:t xml:space="preserve">se IP et notre adresse IP a </w:t>
+      </w:r>
+      <w:proofErr w:type="spellStart"/>
+      <w:r>
+        <w:t>untiliser</w:t>
+      </w:r>
+      <w:proofErr w:type="spellEnd"/>
+      <w:r>
+        <w:t xml:space="preserve"> sur ce </w:t>
+      </w:r>
+      <w:proofErr w:type="spellStart"/>
+      <w:r>
+        <w:t>reseau</w:t>
+      </w:r>
+      <w:proofErr w:type="spellEnd"/>
+      <w:r>
+        <w:t xml:space="preserve"> et </w:t>
+      </w:r>
+      <w:proofErr w:type="spellStart"/>
+      <w:r>
+        <w:t>eventuellement</w:t>
+      </w:r>
+      <w:proofErr w:type="spellEnd"/>
+      <w:r>
+        <w:t xml:space="preserve"> le nom du </w:t>
+      </w:r>
+      <w:proofErr w:type="spellStart"/>
+      <w:r>
+        <w:t>reseau</w:t>
+      </w:r>
+      <w:proofErr w:type="spellEnd"/>
+      <w:r>
+        <w:t xml:space="preserve"> (pas dans notre cas).</w:t>
+      </w:r>
+    </w:p>
+    <w:p>
+      <w:r>
+        <w:t xml:space="preserve">Dans notre cas, il n’y a pas de </w:t>
+      </w:r>
+      <w:proofErr w:type="spellStart"/>
+      <w:r>
+        <w:t>difference</w:t>
+      </w:r>
+      <w:proofErr w:type="spellEnd"/>
+      <w:r>
+        <w:t xml:space="preserve"> de l’</w:t>
+      </w:r>
+      <w:r>
+        <w:t xml:space="preserve">interface </w:t>
+      </w:r>
+      <w:proofErr w:type="spellStart"/>
+      <w:r>
+        <w:t>apres</w:t>
+      </w:r>
+      <w:proofErr w:type="spellEnd"/>
+      <w:r>
+        <w:t xml:space="preserve"> un </w:t>
+      </w:r>
+      <w:proofErr w:type="spellStart"/>
+      <w:r>
+        <w:t>dhclient</w:t>
+      </w:r>
+      <w:proofErr w:type="spellEnd"/>
+      <w:r>
+        <w:t xml:space="preserve"> em0 car il y a un adressage par </w:t>
+      </w:r>
+      <w:proofErr w:type="spellStart"/>
+      <w:r>
+        <w:t>defffaut</w:t>
+      </w:r>
+      <w:proofErr w:type="spellEnd"/>
+      <w:r>
+        <w:t xml:space="preserve"> avec une adresse.</w:t>
+      </w:r>
+    </w:p>
+    <w:p>
+      <w:r>
+        <w:t>Fragmentation</w:t>
+      </w:r>
+    </w:p>
+    <w:p>
+      <w:r>
+        <w:t>18)</w:t>
+      </w:r>
+      <w:r>
+        <w:t xml:space="preserve"> </w:t>
+      </w:r>
+      <w:r>
+        <w:t>Dans le cas de l’envoi d’un paquet de 4600 bytes :</w:t>
+      </w:r>
+    </w:p>
+    <w:p>
+      <w:r>
+        <w:t>E</w:t>
+      </w:r>
+      <w:r>
+        <w:t>nvoi</w:t>
+      </w:r>
+      <w:r>
+        <w:t xml:space="preserve"> de quatre paquets : </w:t>
+      </w:r>
+    </w:p>
+    <w:p>
+      <w:r>
+        <w:t xml:space="preserve">Un premier paquet IP avec un identifiant </w:t>
+      </w:r>
+      <w:proofErr w:type="gramStart"/>
+      <w:r>
+        <w:t>n ,</w:t>
+      </w:r>
+      <w:proofErr w:type="gramEnd"/>
+      <w:r>
+        <w:t xml:space="preserve"> une taille 1500(</w:t>
+      </w:r>
+      <w:proofErr w:type="spellStart"/>
+      <w:r>
+        <w:t>data+enteteIP</w:t>
+      </w:r>
+      <w:proofErr w:type="spellEnd"/>
+      <w:r>
+        <w:t>) et un flag more fragment et un fragment offset à 0.</w:t>
+      </w:r>
+    </w:p>
+    <w:p>
+      <w:r>
+        <w:t xml:space="preserve">Un </w:t>
+      </w:r>
+      <w:proofErr w:type="spellStart"/>
+      <w:r>
+        <w:t>deuxieme</w:t>
+      </w:r>
+      <w:proofErr w:type="spellEnd"/>
+      <w:r>
+        <w:t xml:space="preserve"> paquet IP avec un identifiant </w:t>
+      </w:r>
+      <w:proofErr w:type="gramStart"/>
+      <w:r>
+        <w:t>n ,</w:t>
+      </w:r>
+      <w:proofErr w:type="gramEnd"/>
+      <w:r>
+        <w:t xml:space="preserve"> une taille 1500 et un flag more fr</w:t>
+      </w:r>
+      <w:r>
+        <w:t>agment et un fragment offset à 1480</w:t>
+      </w:r>
+      <w:r>
+        <w:t>.</w:t>
+      </w:r>
+    </w:p>
+    <w:p>
+      <w:r>
+        <w:t xml:space="preserve">Un </w:t>
+      </w:r>
+      <w:proofErr w:type="spellStart"/>
+      <w:r>
+        <w:t>troisieme</w:t>
+      </w:r>
+      <w:proofErr w:type="spellEnd"/>
+      <w:r>
+        <w:t xml:space="preserve"> paquet IP avec un identifiant </w:t>
+      </w:r>
+      <w:proofErr w:type="gramStart"/>
+      <w:r>
+        <w:t>n ,</w:t>
+      </w:r>
+      <w:proofErr w:type="gramEnd"/>
+      <w:r>
+        <w:t xml:space="preserve"> une taille 1500 et un flag more fr</w:t>
+      </w:r>
+      <w:r>
+        <w:t>agment(x01) et un fragment offset à 2960</w:t>
+      </w:r>
+      <w:r>
+        <w:t>.</w:t>
+      </w:r>
+      <w:r>
+        <w:t> </w:t>
+      </w:r>
+    </w:p>
+    <w:p>
+      <w:r>
+        <w:t xml:space="preserve">Un </w:t>
+      </w:r>
+      <w:r>
+        <w:t>paquet</w:t>
+      </w:r>
+      <w:r>
+        <w:t xml:space="preserve"> </w:t>
+      </w:r>
+      <w:r>
+        <w:t>UDP, avec en IP</w:t>
+      </w:r>
+      <w:r>
+        <w:t xml:space="preserve"> un identifiant </w:t>
+      </w:r>
+      <w:proofErr w:type="gramStart"/>
+      <w:r>
+        <w:t>n ,</w:t>
+      </w:r>
+      <w:proofErr w:type="gramEnd"/>
+      <w:r>
+        <w:t xml:space="preserve"> une taille </w:t>
+      </w:r>
+      <w:r>
+        <w:t>188(</w:t>
+      </w:r>
+      <w:proofErr w:type="spellStart"/>
+      <w:r>
+        <w:t>data+entete</w:t>
+      </w:r>
+      <w:proofErr w:type="spellEnd"/>
+      <w:r>
+        <w:t xml:space="preserve"> IP + </w:t>
+      </w:r>
+      <w:proofErr w:type="spellStart"/>
+      <w:r>
+        <w:t>entete</w:t>
+      </w:r>
+      <w:proofErr w:type="spellEnd"/>
+      <w:r>
+        <w:t xml:space="preserve"> UDP)</w:t>
+      </w:r>
+      <w:r>
+        <w:t xml:space="preserve"> et un flag </w:t>
+      </w:r>
+      <w:r>
+        <w:t>x00</w:t>
+      </w:r>
+      <w:r>
+        <w:t xml:space="preserve"> fr</w:t>
+      </w:r>
+      <w:r>
+        <w:t>agment et un fragment offset à 4440</w:t>
+      </w:r>
+      <w:r>
+        <w:t>.</w:t>
+      </w:r>
+      <w:r>
+        <w:t xml:space="preserve"> Dans la trame </w:t>
+      </w:r>
+      <w:proofErr w:type="spellStart"/>
+      <w:r>
+        <w:t>udp</w:t>
+      </w:r>
+      <w:proofErr w:type="spellEnd"/>
+      <w:r>
+        <w:t xml:space="preserve">, il y a la taille total du paquet non </w:t>
+      </w:r>
+      <w:proofErr w:type="spellStart"/>
+      <w:r>
+        <w:t>framenté</w:t>
+      </w:r>
+      <w:proofErr w:type="spellEnd"/>
+      <w:r>
+        <w:t xml:space="preserve"> de 4608 (data + </w:t>
+      </w:r>
+      <w:proofErr w:type="spellStart"/>
+      <w:r>
+        <w:t>entete</w:t>
+      </w:r>
+      <w:proofErr w:type="spellEnd"/>
+      <w:r>
+        <w:t xml:space="preserve"> UDP)</w:t>
+      </w:r>
+    </w:p>
+    <w:p>
+      <w:r>
+        <w:t xml:space="preserve">UDP sur le dernier paquet </w:t>
+      </w:r>
+      <w:r>
+        <w:t xml:space="preserve">car c’est en réalité un seul gros paquet UDP. IP rassemble du premier au </w:t>
+      </w:r>
+      <w:proofErr w:type="spellStart"/>
+      <w:r>
+        <w:t>derni</w:t>
+      </w:r>
+      <w:proofErr w:type="spellEnd"/>
+      <w:r>
+        <w:t xml:space="preserve"> avec entete</w:t>
+      </w:r>
       <w:bookmarkStart w:id="0" w:name="_GoBack"/>
       <w:bookmarkEnd w:id="0"/>
-      <w:proofErr w:type="spellEnd"/>
-      <w:r>
-        <w:t xml:space="preserve"> paquets :</w:t>
-      </w:r>
-    </w:p>
-    <w:p>
-      <w:r>
-        <w:t>x08 00 00000000</w:t>
-      </w:r>
-    </w:p>
-    <w:p>
-      <w:r>
-        <w:t>17)</w:t>
-      </w:r>
-    </w:p>
-    <w:p>
-      <w:r>
-        <w:t>18)</w:t>
-      </w:r>
-    </w:p>
+    </w:p>
+    <w:p/>
+    <w:p/>
     <w:p/>
     <w:sectPr>
       <w:pgSz w:w="12240" w:h="15840"/>
@@ -2119,6 +2406,27 @@
       <w:lang w:val="fr-FR"/>
     </w:rPr>
   </w:style>
+  <w:style w:type="paragraph" w:styleId="Titre1">
+    <w:name w:val="heading 1"/>
+    <w:basedOn w:val="Normal"/>
+    <w:next w:val="Normal"/>
+    <w:link w:val="Titre1Car"/>
+    <w:uiPriority w:val="9"/>
+    <w:qFormat/>
+    <w:rsid w:val="00540BC0"/>
+    <w:pPr>
+      <w:keepNext/>
+      <w:keepLines/>
+      <w:spacing w:before="240" w:after="0"/>
+      <w:outlineLvl w:val="0"/>
+    </w:pPr>
+    <w:rPr>
+      <w:rFonts w:asciiTheme="majorHAnsi" w:eastAsiaTheme="majorEastAsia" w:hAnsiTheme="majorHAnsi" w:cstheme="majorBidi"/>
+      <w:color w:val="2E74B5" w:themeColor="accent1" w:themeShade="BF"/>
+      <w:sz w:val="32"/>
+      <w:szCs w:val="32"/>
+    </w:rPr>
+  </w:style>
   <w:style w:type="character" w:default="1" w:styleId="Policepardfaut">
     <w:name w:val="Default Paragraph Font"/>
     <w:uiPriority w:val="1"/>
@@ -2175,6 +2483,20 @@
         <w:insideV w:val="single" w:sz="4" w:space="0" w:color="auto"/>
       </w:tblBorders>
     </w:tblPr>
+  </w:style>
+  <w:style w:type="character" w:customStyle="1" w:styleId="Titre1Car">
+    <w:name w:val="Titre 1 Car"/>
+    <w:basedOn w:val="Policepardfaut"/>
+    <w:link w:val="Titre1"/>
+    <w:uiPriority w:val="9"/>
+    <w:rsid w:val="00540BC0"/>
+    <w:rPr>
+      <w:rFonts w:asciiTheme="majorHAnsi" w:eastAsiaTheme="majorEastAsia" w:hAnsiTheme="majorHAnsi" w:cstheme="majorBidi"/>
+      <w:color w:val="2E74B5" w:themeColor="accent1" w:themeShade="BF"/>
+      <w:sz w:val="32"/>
+      <w:szCs w:val="32"/>
+      <w:lang w:val="fr-FR"/>
+    </w:rPr>
   </w:style>
 </w:styles>
 </file>

</xml_diff>